<commit_message>
Created repository for SOC5650 notes
</commit_message>
<xml_diff>
--- a/Notes/SOC5650_Notes_CoursePreview_2018v00.docx
+++ b/Notes/SOC5650_Notes_CoursePreview_2018v00.docx
@@ -11,15 +11,15 @@
         </w:rPr>
       </w:pPr>
       <w:bookmarkStart w:id="0" w:name="Section_End_01"/>
+      <w:bookmarkStart w:id="1" w:name="_GoBack"/>
       <w:bookmarkEnd w:id="0"/>
+      <w:bookmarkEnd w:id="1"/>
       <w:r>
         <w:rPr>
           <w:u w:val="single"/>
         </w:rPr>
         <w:t>Preview Questions</w:t>
       </w:r>
-      <w:bookmarkStart w:id="1" w:name="_GoBack"/>
-      <w:bookmarkEnd w:id="1"/>
     </w:p>
     <w:p>
       <w:pPr>
@@ -701,7 +701,6 @@
     </w:p>
     <w:sectPr>
       <w:headerReference w:type="default" r:id="rId10"/>
-      <w:footerReference w:type="default" r:id="rId11"/>
       <w:pgSz w:w="12240" w:h="15840"/>
       <w:pgMar w:top="1440" w:right="1440" w:bottom="1440" w:left="1440" w:header="720" w:footer="720" w:gutter="0"/>
       <w:pgNumType w:start="1"/>
@@ -745,6 +744,48 @@
       <w:jc w:val="center"/>
     </w:pPr>
     <w:r>
+      <w:t xml:space="preserve">Document Section </w:t>
+    </w:r>
+    <w:r>
+      <w:rPr>
+        <w:b/>
+      </w:rPr>
+      <w:fldChar w:fldCharType="begin"/>
+    </w:r>
+    <w:r>
+      <w:rPr>
+        <w:b/>
+      </w:rPr>
+      <w:instrText xml:space="preserve"> SECTION   \* MERGEFORMAT </w:instrText>
+    </w:r>
+    <w:r>
+      <w:rPr>
+        <w:b/>
+      </w:rPr>
+      <w:fldChar w:fldCharType="separate"/>
+    </w:r>
+    <w:r>
+      <w:rPr>
+        <w:b/>
+      </w:rPr>
+      <w:t>1</w:t>
+    </w:r>
+    <w:r>
+      <w:rPr>
+        <w:b/>
+      </w:rPr>
+      <w:fldChar w:fldCharType="end"/>
+    </w:r>
+    <w:r>
+      <w:rPr>
+        <w:b/>
+      </w:rPr>
+      <w:t xml:space="preserve"> </w:t>
+    </w:r>
+    <w:r>
+      <w:t xml:space="preserve">| </w:t>
+    </w:r>
+    <w:r>
       <w:t xml:space="preserve">Page </w:t>
     </w:r>
     <w:r>
@@ -758,85 +799,6 @@
         <w:b/>
       </w:rPr>
       <w:instrText xml:space="preserve"> PAGE  \* Arabic  \* MERGEFORMAT </w:instrText>
-    </w:r>
-    <w:r>
-      <w:rPr>
-        <w:b/>
-      </w:rPr>
-      <w:fldChar w:fldCharType="separate"/>
-    </w:r>
-    <w:r>
-      <w:rPr>
-        <w:b/>
-        <w:noProof/>
-      </w:rPr>
-      <w:t>1</w:t>
-    </w:r>
-    <w:r>
-      <w:rPr>
-        <w:b/>
-      </w:rPr>
-      <w:fldChar w:fldCharType="end"/>
-    </w:r>
-    <w:r>
-      <w:t xml:space="preserve"> of </w:t>
-    </w:r>
-    <w:r>
-      <w:rPr>
-        <w:b/>
-      </w:rPr>
-      <w:fldChar w:fldCharType="begin"/>
-    </w:r>
-    <w:r>
-      <w:rPr>
-        <w:b/>
-      </w:rPr>
-      <w:instrText xml:space="preserve"> SECTIONPAGES   \* MERGEFORMAT </w:instrText>
-    </w:r>
-    <w:r>
-      <w:rPr>
-        <w:b/>
-      </w:rPr>
-      <w:fldChar w:fldCharType="separate"/>
-    </w:r>
-    <w:r>
-      <w:rPr>
-        <w:b/>
-        <w:noProof/>
-      </w:rPr>
-      <w:t>1</w:t>
-    </w:r>
-    <w:r>
-      <w:rPr>
-        <w:b/>
-      </w:rPr>
-      <w:fldChar w:fldCharType="end"/>
-    </w:r>
-  </w:p>
-</w:ftr>
-</file>
-
-<file path=word/footer2.xml><?xml version="1.0" encoding="utf-8"?>
-<w:ftr xmlns:wpc="http://schemas.microsoft.com/office/word/2010/wordprocessingCanvas" xmlns:mc="http://schemas.openxmlformats.org/markup-compatibility/2006" xmlns:o="urn:schemas-microsoft-com:office:office" xmlns:r="http://schemas.openxmlformats.org/officeDocument/2006/relationships" xmlns:m="http://schemas.openxmlformats.org/officeDocument/2006/math" xmlns:v="urn:schemas-microsoft-com:vml" xmlns:wp14="http://schemas.microsoft.com/office/word/2010/wordprocessingDrawing" xmlns:wp="http://schemas.openxmlformats.org/drawingml/2006/wordprocessingDrawing" xmlns:w10="urn:schemas-microsoft-com:office:word" xmlns:w="http://schemas.openxmlformats.org/wordprocessingml/2006/main" xmlns:w14="http://schemas.microsoft.com/office/word/2010/wordml" xmlns:wpg="http://schemas.microsoft.com/office/word/2010/wordprocessingGroup" xmlns:wpi="http://schemas.microsoft.com/office/word/2010/wordprocessingInk" xmlns:wne="http://schemas.microsoft.com/office/word/2006/wordml" xmlns:wps="http://schemas.microsoft.com/office/word/2010/wordprocessingShape" mc:Ignorable="w14 wp14">
-  <w:p>
-    <w:pPr>
-      <w:pStyle w:val="Footer"/>
-      <w:jc w:val="center"/>
-    </w:pPr>
-    <w:r>
-      <w:t xml:space="preserve">Page </w:t>
-    </w:r>
-    <w:r>
-      <w:rPr>
-        <w:b/>
-      </w:rPr>
-      <w:fldChar w:fldCharType="begin"/>
-    </w:r>
-    <w:r>
-      <w:rPr>
-        <w:b/>
-      </w:rPr>
-      <w:instrText xml:space="preserve"> PAGE  </w:instrText>
     </w:r>
     <w:r>
       <w:rPr>

</xml_diff>